<commit_message>
Atualizado os cenários Use Case
</commit_message>
<xml_diff>
--- a/Documentos/Milestone_1/Cenários Use Case - Utilizador.docx
+++ b/Documentos/Milestone_1/Cenários Use Case - Utilizador.docx
@@ -55,94 +55,72 @@
                 <w:rFonts w:eastAsia="Arial"/>
                 <w:lang w:eastAsia="en-US"/>
               </w:rPr>
-              <w:t>Descrição</w:t>
-            </w:r>
-            <w:r>
-              <w:rPr>
-                <w:rFonts w:eastAsia="Arial"/>
-                <w:lang w:eastAsia="en-US"/>
-              </w:rPr>
-              <w:t xml:space="preserve">: </w:t>
-            </w:r>
-          </w:p>
-          <w:p>
-            <w:pPr>
-              <w:rPr>
-                <w:lang w:eastAsia="en-US"/>
-              </w:rPr>
-            </w:pPr>
-          </w:p>
-        </w:tc>
-        <w:tc>
-          <w:tcPr>
-            <w:tcW w:w="4222" w:type="dxa"/>
-            <w:tcBorders>
-              <w:top w:val="single" w:sz="4" w:space="0" w:color="BFBFBF" w:themeColor="background1" w:themeShade="BF"/>
-              <w:left w:val="single" w:sz="4" w:space="0" w:color="BFBFBF" w:themeColor="background1" w:themeShade="BF"/>
-              <w:bottom w:val="single" w:sz="4" w:space="0" w:color="BFBFBF" w:themeColor="background1" w:themeShade="BF"/>
-              <w:right w:val="single" w:sz="4" w:space="0" w:color="BFBFBF" w:themeColor="background1" w:themeShade="BF"/>
-            </w:tcBorders>
-            <w:hideMark/>
-          </w:tcPr>
-          <w:p>
-            <w:pPr>
-              <w:rPr>
-                <w:lang w:eastAsia="en-US"/>
-              </w:rPr>
-            </w:pPr>
-            <w:r>
-              <w:rPr>
-                <w:rFonts w:eastAsia="Arial"/>
-                <w:szCs w:val="20"/>
-                <w:lang w:eastAsia="en-US"/>
-              </w:rPr>
-              <w:t xml:space="preserve">Funcionalidade que permite ao utilizador </w:t>
-            </w:r>
-            <w:r>
-              <w:rPr>
-                <w:rFonts w:eastAsia="Arial"/>
-                <w:szCs w:val="20"/>
-                <w:lang w:eastAsia="en-US"/>
-              </w:rPr>
-              <w:t>registar-se na plataforma.</w:t>
-            </w:r>
-          </w:p>
-        </w:tc>
-      </w:tr>
-      <w:tr>
-        <w:trPr>
-          <w:trHeight w:val="1"/>
-        </w:trPr>
-        <w:tc>
-          <w:tcPr>
-            <w:tcW w:w="4164" w:type="dxa"/>
-            <w:tcBorders>
-              <w:top w:val="single" w:sz="4" w:space="0" w:color="BFBFBF" w:themeColor="background1" w:themeShade="BF"/>
-              <w:left w:val="single" w:sz="4" w:space="0" w:color="BFBFBF" w:themeColor="background1" w:themeShade="BF"/>
-              <w:bottom w:val="single" w:sz="4" w:space="0" w:color="BFBFBF" w:themeColor="background1" w:themeShade="BF"/>
-              <w:right w:val="single" w:sz="4" w:space="0" w:color="BFBFBF" w:themeColor="background1" w:themeShade="BF"/>
-            </w:tcBorders>
-            <w:hideMark/>
-          </w:tcPr>
-          <w:p>
-            <w:pPr>
-              <w:rPr>
-                <w:lang w:eastAsia="en-US"/>
-              </w:rPr>
-            </w:pPr>
-            <w:r>
-              <w:rPr>
-                <w:rFonts w:eastAsia="Arial"/>
-                <w:lang w:eastAsia="en-US"/>
-              </w:rPr>
-              <w:t>Participantes</w:t>
-            </w:r>
-            <w:r>
-              <w:rPr>
-                <w:rFonts w:eastAsia="Arial"/>
-                <w:lang w:eastAsia="en-US"/>
-              </w:rPr>
-              <w:t>:</w:t>
+              <w:t xml:space="preserve">Descrição: </w:t>
+            </w:r>
+          </w:p>
+          <w:p>
+            <w:pPr>
+              <w:rPr>
+                <w:lang w:eastAsia="en-US"/>
+              </w:rPr>
+            </w:pPr>
+          </w:p>
+        </w:tc>
+        <w:tc>
+          <w:tcPr>
+            <w:tcW w:w="4222" w:type="dxa"/>
+            <w:tcBorders>
+              <w:top w:val="single" w:sz="4" w:space="0" w:color="BFBFBF" w:themeColor="background1" w:themeShade="BF"/>
+              <w:left w:val="single" w:sz="4" w:space="0" w:color="BFBFBF" w:themeColor="background1" w:themeShade="BF"/>
+              <w:bottom w:val="single" w:sz="4" w:space="0" w:color="BFBFBF" w:themeColor="background1" w:themeShade="BF"/>
+              <w:right w:val="single" w:sz="4" w:space="0" w:color="BFBFBF" w:themeColor="background1" w:themeShade="BF"/>
+            </w:tcBorders>
+            <w:hideMark/>
+          </w:tcPr>
+          <w:p>
+            <w:pPr>
+              <w:rPr>
+                <w:lang w:eastAsia="en-US"/>
+              </w:rPr>
+            </w:pPr>
+            <w:r>
+              <w:rPr>
+                <w:rFonts w:eastAsia="Arial"/>
+                <w:szCs w:val="20"/>
+                <w:lang w:eastAsia="en-US"/>
+              </w:rPr>
+              <w:t>Funcionalidade que permite ao utilizador registar-se na plataforma.</w:t>
+            </w:r>
+          </w:p>
+        </w:tc>
+      </w:tr>
+      <w:tr>
+        <w:trPr>
+          <w:trHeight w:val="1"/>
+        </w:trPr>
+        <w:tc>
+          <w:tcPr>
+            <w:tcW w:w="4164" w:type="dxa"/>
+            <w:tcBorders>
+              <w:top w:val="single" w:sz="4" w:space="0" w:color="BFBFBF" w:themeColor="background1" w:themeShade="BF"/>
+              <w:left w:val="single" w:sz="4" w:space="0" w:color="BFBFBF" w:themeColor="background1" w:themeShade="BF"/>
+              <w:bottom w:val="single" w:sz="4" w:space="0" w:color="BFBFBF" w:themeColor="background1" w:themeShade="BF"/>
+              <w:right w:val="single" w:sz="4" w:space="0" w:color="BFBFBF" w:themeColor="background1" w:themeShade="BF"/>
+            </w:tcBorders>
+            <w:hideMark/>
+          </w:tcPr>
+          <w:p>
+            <w:pPr>
+              <w:rPr>
+                <w:lang w:eastAsia="en-US"/>
+              </w:rPr>
+            </w:pPr>
+            <w:r>
+              <w:rPr>
+                <w:rFonts w:eastAsia="Arial"/>
+                <w:lang w:eastAsia="en-US"/>
+              </w:rPr>
+              <w:t>Participantes:</w:t>
             </w:r>
           </w:p>
         </w:tc>
@@ -199,21 +177,7 @@
                 <w:rFonts w:eastAsia="Arial"/>
                 <w:lang w:eastAsia="en-US"/>
               </w:rPr>
-              <w:t>Pr</w:t>
-            </w:r>
-            <w:r>
-              <w:rPr>
-                <w:rFonts w:eastAsia="Arial"/>
-                <w:lang w:eastAsia="en-US"/>
-              </w:rPr>
-              <w:t>é-Condições</w:t>
-            </w:r>
-            <w:r>
-              <w:rPr>
-                <w:rFonts w:eastAsia="Arial"/>
-                <w:lang w:eastAsia="en-US"/>
-              </w:rPr>
-              <w:t>:</w:t>
+              <w:t>Pré-Condições:</w:t>
             </w:r>
           </w:p>
         </w:tc>
@@ -269,14 +233,7 @@
                 <w:rFonts w:eastAsia="Arial"/>
                 <w:lang w:eastAsia="en-US"/>
               </w:rPr>
-              <w:t>Caminho normal</w:t>
-            </w:r>
-            <w:r>
-              <w:rPr>
-                <w:rFonts w:eastAsia="Arial"/>
-                <w:lang w:eastAsia="en-US"/>
-              </w:rPr>
-              <w:t xml:space="preserve">: </w:t>
+              <w:t xml:space="preserve">Caminho normal: </w:t>
             </w:r>
           </w:p>
         </w:tc>
@@ -379,14 +336,7 @@
                 <w:rFonts w:eastAsia="Arial"/>
                 <w:lang w:eastAsia="en-US"/>
               </w:rPr>
-              <w:t>Caminho alternativo</w:t>
-            </w:r>
-            <w:r>
-              <w:rPr>
-                <w:rFonts w:eastAsia="Arial"/>
-                <w:lang w:eastAsia="en-US"/>
-              </w:rPr>
-              <w:t>:</w:t>
+              <w:t>Caminho alternativo:</w:t>
             </w:r>
           </w:p>
         </w:tc>
@@ -443,14 +393,7 @@
                 <w:rFonts w:eastAsia="Arial"/>
                 <w:lang w:eastAsia="en-US"/>
               </w:rPr>
-              <w:t>Pós-Condições</w:t>
-            </w:r>
-            <w:r>
-              <w:rPr>
-                <w:rFonts w:eastAsia="Arial"/>
-                <w:lang w:eastAsia="en-US"/>
-              </w:rPr>
-              <w:t>:</w:t>
+              <w:t>Pós-Condições:</w:t>
             </w:r>
           </w:p>
         </w:tc>
@@ -582,23 +525,7 @@
                 <w:szCs w:val="20"/>
                 <w:lang w:eastAsia="en-US"/>
               </w:rPr>
-              <w:t xml:space="preserve">Funcionalidade que permite ao utilizador </w:t>
-            </w:r>
-            <w:r>
-              <w:rPr>
-                <w:rFonts w:eastAsia="Arial"/>
-                <w:szCs w:val="20"/>
-                <w:lang w:eastAsia="en-US"/>
-              </w:rPr>
-              <w:t>autenticar-se</w:t>
-            </w:r>
-            <w:r>
-              <w:rPr>
-                <w:rFonts w:eastAsia="Arial"/>
-                <w:szCs w:val="20"/>
-                <w:lang w:eastAsia="en-US"/>
-              </w:rPr>
-              <w:t xml:space="preserve"> na plataforma.</w:t>
+              <w:t>Funcionalidade que permite ao utilizador autenticar-se na plataforma.</w:t>
             </w:r>
           </w:p>
         </w:tc>
@@ -784,14 +711,7 @@
                 <w:szCs w:val="20"/>
                 <w:lang w:eastAsia="en-US"/>
               </w:rPr>
-              <w:t xml:space="preserve">2º - Clicar em </w:t>
-            </w:r>
-            <w:r>
-              <w:rPr>
-                <w:szCs w:val="20"/>
-                <w:lang w:eastAsia="en-US"/>
-              </w:rPr>
-              <w:t>Autenticação</w:t>
+              <w:t>2º - Clicar em Autenticação</w:t>
             </w:r>
           </w:p>
           <w:p>
@@ -934,13 +854,7 @@
               <w:rPr>
                 <w:lang w:eastAsia="en-US"/>
               </w:rPr>
-              <w:t xml:space="preserve">No caso de sucesso, o código da resposta do pedido de HTTP é 200 e </w:t>
-            </w:r>
-            <w:r>
-              <w:rPr>
-                <w:lang w:eastAsia="en-US"/>
-              </w:rPr>
-              <w:t xml:space="preserve">retorna o </w:t>
+              <w:t xml:space="preserve">No caso de sucesso, o código da resposta do pedido de HTTP é 200 e retorna o </w:t>
             </w:r>
             <w:proofErr w:type="spellStart"/>
             <w:r>
@@ -954,25 +868,7 @@
               <w:rPr>
                 <w:lang w:eastAsia="en-US"/>
               </w:rPr>
-              <w:t xml:space="preserve"> JWT. </w:t>
-            </w:r>
-            <w:r>
-              <w:rPr>
-                <w:lang w:eastAsia="en-US"/>
-              </w:rPr>
-              <w:t>Caso contrário, a resposta do pedido HTTP é 404</w:t>
-            </w:r>
-            <w:r>
-              <w:rPr>
-                <w:lang w:eastAsia="en-US"/>
-              </w:rPr>
-              <w:t xml:space="preserve"> e a autenticação não é realizado</w:t>
-            </w:r>
-            <w:r>
-              <w:rPr>
-                <w:lang w:eastAsia="en-US"/>
-              </w:rPr>
-              <w:t>.</w:t>
+              <w:t xml:space="preserve"> JWT. Caso contrário, a resposta do pedido HTTP é 404 e a autenticação não é realizado.</w:t>
             </w:r>
           </w:p>
         </w:tc>
@@ -1071,23 +967,7 @@
                 <w:szCs w:val="20"/>
                 <w:lang w:eastAsia="en-US"/>
               </w:rPr>
-              <w:t>Funcionalidade que permite ao utilizador</w:t>
-            </w:r>
-            <w:r>
-              <w:rPr>
-                <w:rFonts w:eastAsia="Arial"/>
-                <w:szCs w:val="20"/>
-                <w:lang w:eastAsia="en-US"/>
-              </w:rPr>
-              <w:t xml:space="preserve"> autenticado ou não visualizar publicações de outros utilizadores</w:t>
-            </w:r>
-            <w:r>
-              <w:rPr>
-                <w:rFonts w:eastAsia="Arial"/>
-                <w:szCs w:val="20"/>
-                <w:lang w:eastAsia="en-US"/>
-              </w:rPr>
-              <w:t>.</w:t>
+              <w:t>Funcionalidade que permite ao utilizador autenticado ou não visualizar publicações de outros utilizadores.</w:t>
             </w:r>
           </w:p>
         </w:tc>
@@ -1371,19 +1251,7 @@
               <w:rPr>
                 <w:lang w:eastAsia="en-US"/>
               </w:rPr>
-              <w:t>No caso de sucesso, o código da resposta do pedido de HTTP é 200 e</w:t>
-            </w:r>
-            <w:r>
-              <w:rPr>
-                <w:lang w:eastAsia="en-US"/>
-              </w:rPr>
-              <w:t xml:space="preserve"> a página será apresentada, contendo a lista de publicações</w:t>
-            </w:r>
-            <w:r>
-              <w:rPr>
-                <w:lang w:eastAsia="en-US"/>
-              </w:rPr>
-              <w:t>. Caso contrário, a resposta do pedido HTTP é 404.</w:t>
+              <w:t>No caso de sucesso, o código da resposta do pedido de HTTP é 200 e a página será apresentada, contendo a lista de publicações. Caso contrário, a resposta do pedido HTTP é 404.</w:t>
             </w:r>
           </w:p>
         </w:tc>
@@ -2147,14 +2015,461 @@
                 <w:szCs w:val="20"/>
                 <w:lang w:eastAsia="en-US"/>
               </w:rPr>
-              <w:t xml:space="preserve">2º - </w:t>
-            </w:r>
-            <w:r>
-              <w:rPr>
-                <w:szCs w:val="20"/>
-                <w:lang w:eastAsia="en-US"/>
-              </w:rPr>
-              <w:t>Autenticar-se</w:t>
+              <w:t>2º - Autenticar-se</w:t>
+            </w:r>
+          </w:p>
+          <w:p>
+            <w:pPr>
+              <w:rPr>
+                <w:szCs w:val="20"/>
+                <w:lang w:eastAsia="en-US"/>
+              </w:rPr>
+            </w:pPr>
+            <w:r>
+              <w:rPr>
+                <w:szCs w:val="20"/>
+                <w:lang w:eastAsia="en-US"/>
+              </w:rPr>
+              <w:t>3º - Clicar em Minhas Publicações</w:t>
+            </w:r>
+          </w:p>
+          <w:p>
+            <w:pPr>
+              <w:rPr>
+                <w:szCs w:val="20"/>
+                <w:lang w:eastAsia="en-US"/>
+              </w:rPr>
+            </w:pPr>
+            <w:r>
+              <w:rPr>
+                <w:szCs w:val="20"/>
+                <w:lang w:eastAsia="en-US"/>
+              </w:rPr>
+              <w:t>4º - Selecionar a publicação que se pretende eliminar</w:t>
+            </w:r>
+          </w:p>
+          <w:p>
+            <w:pPr>
+              <w:rPr>
+                <w:szCs w:val="20"/>
+                <w:lang w:eastAsia="en-US"/>
+              </w:rPr>
+            </w:pPr>
+            <w:r>
+              <w:rPr>
+                <w:szCs w:val="20"/>
+                <w:lang w:eastAsia="en-US"/>
+              </w:rPr>
+              <w:t>5º - Clicar em Eliminar</w:t>
+            </w:r>
+          </w:p>
+        </w:tc>
+      </w:tr>
+      <w:tr>
+        <w:trPr>
+          <w:trHeight w:val="1"/>
+        </w:trPr>
+        <w:tc>
+          <w:tcPr>
+            <w:tcW w:w="4164" w:type="dxa"/>
+            <w:tcBorders>
+              <w:top w:val="single" w:sz="4" w:space="0" w:color="BFBFBF" w:themeColor="background1" w:themeShade="BF"/>
+              <w:left w:val="single" w:sz="4" w:space="0" w:color="BFBFBF" w:themeColor="background1" w:themeShade="BF"/>
+              <w:bottom w:val="single" w:sz="4" w:space="0" w:color="BFBFBF" w:themeColor="background1" w:themeShade="BF"/>
+              <w:right w:val="single" w:sz="4" w:space="0" w:color="BFBFBF" w:themeColor="background1" w:themeShade="BF"/>
+            </w:tcBorders>
+            <w:hideMark/>
+          </w:tcPr>
+          <w:p>
+            <w:pPr>
+              <w:rPr>
+                <w:lang w:eastAsia="en-US"/>
+              </w:rPr>
+            </w:pPr>
+            <w:r>
+              <w:rPr>
+                <w:rFonts w:eastAsia="Arial"/>
+                <w:lang w:eastAsia="en-US"/>
+              </w:rPr>
+              <w:t>Caminho alternativo:</w:t>
+            </w:r>
+          </w:p>
+        </w:tc>
+        <w:tc>
+          <w:tcPr>
+            <w:tcW w:w="4222" w:type="dxa"/>
+            <w:tcBorders>
+              <w:top w:val="single" w:sz="4" w:space="0" w:color="BFBFBF" w:themeColor="background1" w:themeShade="BF"/>
+              <w:left w:val="single" w:sz="4" w:space="0" w:color="BFBFBF" w:themeColor="background1" w:themeShade="BF"/>
+              <w:bottom w:val="single" w:sz="4" w:space="0" w:color="BFBFBF" w:themeColor="background1" w:themeShade="BF"/>
+              <w:right w:val="single" w:sz="4" w:space="0" w:color="BFBFBF" w:themeColor="background1" w:themeShade="BF"/>
+            </w:tcBorders>
+            <w:hideMark/>
+          </w:tcPr>
+          <w:p>
+            <w:pPr>
+              <w:rPr>
+                <w:lang w:eastAsia="en-US"/>
+              </w:rPr>
+            </w:pPr>
+            <w:r>
+              <w:rPr>
+                <w:rFonts w:eastAsia="Arial"/>
+                <w:lang w:eastAsia="en-US"/>
+              </w:rPr>
+              <w:t>-</w:t>
+            </w:r>
+          </w:p>
+        </w:tc>
+      </w:tr>
+      <w:tr>
+        <w:trPr>
+          <w:trHeight w:val="1"/>
+        </w:trPr>
+        <w:tc>
+          <w:tcPr>
+            <w:tcW w:w="4164" w:type="dxa"/>
+            <w:tcBorders>
+              <w:top w:val="single" w:sz="4" w:space="0" w:color="BFBFBF" w:themeColor="background1" w:themeShade="BF"/>
+              <w:left w:val="single" w:sz="4" w:space="0" w:color="BFBFBF" w:themeColor="background1" w:themeShade="BF"/>
+              <w:bottom w:val="single" w:sz="4" w:space="0" w:color="BFBFBF" w:themeColor="background1" w:themeShade="BF"/>
+              <w:right w:val="single" w:sz="4" w:space="0" w:color="BFBFBF" w:themeColor="background1" w:themeShade="BF"/>
+            </w:tcBorders>
+            <w:hideMark/>
+          </w:tcPr>
+          <w:p>
+            <w:pPr>
+              <w:rPr>
+                <w:lang w:eastAsia="en-US"/>
+              </w:rPr>
+            </w:pPr>
+            <w:r>
+              <w:rPr>
+                <w:rFonts w:eastAsia="Arial"/>
+                <w:lang w:eastAsia="en-US"/>
+              </w:rPr>
+              <w:t>Pós-Condições:</w:t>
+            </w:r>
+          </w:p>
+        </w:tc>
+        <w:tc>
+          <w:tcPr>
+            <w:tcW w:w="4222" w:type="dxa"/>
+            <w:tcBorders>
+              <w:top w:val="single" w:sz="4" w:space="0" w:color="BFBFBF" w:themeColor="background1" w:themeShade="BF"/>
+              <w:left w:val="single" w:sz="4" w:space="0" w:color="BFBFBF" w:themeColor="background1" w:themeShade="BF"/>
+              <w:bottom w:val="single" w:sz="4" w:space="0" w:color="BFBFBF" w:themeColor="background1" w:themeShade="BF"/>
+              <w:right w:val="single" w:sz="4" w:space="0" w:color="BFBFBF" w:themeColor="background1" w:themeShade="BF"/>
+            </w:tcBorders>
+            <w:hideMark/>
+          </w:tcPr>
+          <w:p>
+            <w:pPr>
+              <w:rPr>
+                <w:lang w:eastAsia="en-US"/>
+              </w:rPr>
+            </w:pPr>
+            <w:r>
+              <w:rPr>
+                <w:lang w:eastAsia="en-US"/>
+              </w:rPr>
+              <w:t>No caso de sucesso, o código da resposta do pedido de HTTP é 200 e a publicação é eliminada com sucesso. Caso contrário, a resposta do pedido HTTP é 404.</w:t>
+            </w:r>
+          </w:p>
+        </w:tc>
+      </w:tr>
+    </w:tbl>
+    <w:p/>
+    <w:p>
+      <w:pPr>
+        <w:pStyle w:val="Ttulo2"/>
+        <w:rPr>
+          <w:sz w:val="32"/>
+          <w:szCs w:val="32"/>
+        </w:rPr>
+      </w:pPr>
+      <w:r>
+        <w:rPr>
+          <w:sz w:val="32"/>
+          <w:szCs w:val="32"/>
+        </w:rPr>
+        <w:t>Adicionar amigo</w:t>
+      </w:r>
+    </w:p>
+    <w:tbl>
+      <w:tblPr>
+        <w:tblStyle w:val="TabelacomGrelhaClara"/>
+        <w:tblW w:w="0" w:type="auto"/>
+        <w:tblInd w:w="0" w:type="dxa"/>
+        <w:tblLook w:val="04A0" w:firstRow="1" w:lastRow="0" w:firstColumn="1" w:lastColumn="0" w:noHBand="0" w:noVBand="1"/>
+      </w:tblPr>
+      <w:tblGrid>
+        <w:gridCol w:w="4164"/>
+        <w:gridCol w:w="4222"/>
+      </w:tblGrid>
+      <w:tr>
+        <w:trPr>
+          <w:trHeight w:val="1"/>
+        </w:trPr>
+        <w:tc>
+          <w:tcPr>
+            <w:tcW w:w="4164" w:type="dxa"/>
+            <w:tcBorders>
+              <w:top w:val="single" w:sz="4" w:space="0" w:color="BFBFBF" w:themeColor="background1" w:themeShade="BF"/>
+              <w:left w:val="single" w:sz="4" w:space="0" w:color="BFBFBF" w:themeColor="background1" w:themeShade="BF"/>
+              <w:bottom w:val="single" w:sz="4" w:space="0" w:color="BFBFBF" w:themeColor="background1" w:themeShade="BF"/>
+              <w:right w:val="single" w:sz="4" w:space="0" w:color="BFBFBF" w:themeColor="background1" w:themeShade="BF"/>
+            </w:tcBorders>
+          </w:tcPr>
+          <w:p>
+            <w:pPr>
+              <w:rPr>
+                <w:rFonts w:eastAsia="Arial"/>
+                <w:lang w:eastAsia="en-US"/>
+              </w:rPr>
+            </w:pPr>
+            <w:r>
+              <w:rPr>
+                <w:rFonts w:eastAsia="Arial"/>
+                <w:lang w:eastAsia="en-US"/>
+              </w:rPr>
+              <w:t xml:space="preserve">Descrição: </w:t>
+            </w:r>
+          </w:p>
+          <w:p>
+            <w:pPr>
+              <w:rPr>
+                <w:lang w:eastAsia="en-US"/>
+              </w:rPr>
+            </w:pPr>
+          </w:p>
+        </w:tc>
+        <w:tc>
+          <w:tcPr>
+            <w:tcW w:w="4222" w:type="dxa"/>
+            <w:tcBorders>
+              <w:top w:val="single" w:sz="4" w:space="0" w:color="BFBFBF" w:themeColor="background1" w:themeShade="BF"/>
+              <w:left w:val="single" w:sz="4" w:space="0" w:color="BFBFBF" w:themeColor="background1" w:themeShade="BF"/>
+              <w:bottom w:val="single" w:sz="4" w:space="0" w:color="BFBFBF" w:themeColor="background1" w:themeShade="BF"/>
+              <w:right w:val="single" w:sz="4" w:space="0" w:color="BFBFBF" w:themeColor="background1" w:themeShade="BF"/>
+            </w:tcBorders>
+            <w:hideMark/>
+          </w:tcPr>
+          <w:p>
+            <w:pPr>
+              <w:rPr>
+                <w:lang w:eastAsia="en-US"/>
+              </w:rPr>
+            </w:pPr>
+            <w:r>
+              <w:rPr>
+                <w:rFonts w:eastAsia="Arial"/>
+                <w:szCs w:val="20"/>
+                <w:lang w:eastAsia="en-US"/>
+              </w:rPr>
+              <w:t>Funcionalidade que permite ao utilizador</w:t>
+            </w:r>
+            <w:r>
+              <w:rPr>
+                <w:rFonts w:eastAsia="Arial"/>
+                <w:szCs w:val="20"/>
+                <w:lang w:eastAsia="en-US"/>
+              </w:rPr>
+              <w:t xml:space="preserve"> adicionar um outro utilizador à sua lista de amigos</w:t>
+            </w:r>
+            <w:r>
+              <w:rPr>
+                <w:rFonts w:eastAsia="Arial"/>
+                <w:szCs w:val="20"/>
+                <w:lang w:eastAsia="en-US"/>
+              </w:rPr>
+              <w:t>.</w:t>
+            </w:r>
+          </w:p>
+        </w:tc>
+      </w:tr>
+      <w:tr>
+        <w:trPr>
+          <w:trHeight w:val="1"/>
+        </w:trPr>
+        <w:tc>
+          <w:tcPr>
+            <w:tcW w:w="4164" w:type="dxa"/>
+            <w:tcBorders>
+              <w:top w:val="single" w:sz="4" w:space="0" w:color="BFBFBF" w:themeColor="background1" w:themeShade="BF"/>
+              <w:left w:val="single" w:sz="4" w:space="0" w:color="BFBFBF" w:themeColor="background1" w:themeShade="BF"/>
+              <w:bottom w:val="single" w:sz="4" w:space="0" w:color="BFBFBF" w:themeColor="background1" w:themeShade="BF"/>
+              <w:right w:val="single" w:sz="4" w:space="0" w:color="BFBFBF" w:themeColor="background1" w:themeShade="BF"/>
+            </w:tcBorders>
+            <w:hideMark/>
+          </w:tcPr>
+          <w:p>
+            <w:pPr>
+              <w:rPr>
+                <w:lang w:eastAsia="en-US"/>
+              </w:rPr>
+            </w:pPr>
+            <w:r>
+              <w:rPr>
+                <w:rFonts w:eastAsia="Arial"/>
+                <w:lang w:eastAsia="en-US"/>
+              </w:rPr>
+              <w:t>Participantes:</w:t>
+            </w:r>
+          </w:p>
+        </w:tc>
+        <w:tc>
+          <w:tcPr>
+            <w:tcW w:w="4222" w:type="dxa"/>
+            <w:tcBorders>
+              <w:top w:val="single" w:sz="4" w:space="0" w:color="BFBFBF" w:themeColor="background1" w:themeShade="BF"/>
+              <w:left w:val="single" w:sz="4" w:space="0" w:color="BFBFBF" w:themeColor="background1" w:themeShade="BF"/>
+              <w:bottom w:val="single" w:sz="4" w:space="0" w:color="BFBFBF" w:themeColor="background1" w:themeShade="BF"/>
+              <w:right w:val="single" w:sz="4" w:space="0" w:color="BFBFBF" w:themeColor="background1" w:themeShade="BF"/>
+            </w:tcBorders>
+            <w:hideMark/>
+          </w:tcPr>
+          <w:p>
+            <w:pPr>
+              <w:rPr>
+                <w:lang w:eastAsia="en-US"/>
+              </w:rPr>
+            </w:pPr>
+            <w:r>
+              <w:rPr>
+                <w:rFonts w:eastAsia="Arial"/>
+                <w:lang w:eastAsia="en-US"/>
+              </w:rPr>
+              <w:t>Utilizadores</w:t>
+            </w:r>
+          </w:p>
+        </w:tc>
+      </w:tr>
+      <w:tr>
+        <w:trPr>
+          <w:trHeight w:val="1"/>
+        </w:trPr>
+        <w:tc>
+          <w:tcPr>
+            <w:tcW w:w="4164" w:type="dxa"/>
+            <w:tcBorders>
+              <w:top w:val="single" w:sz="4" w:space="0" w:color="BFBFBF" w:themeColor="background1" w:themeShade="BF"/>
+              <w:left w:val="single" w:sz="4" w:space="0" w:color="BFBFBF" w:themeColor="background1" w:themeShade="BF"/>
+              <w:bottom w:val="single" w:sz="4" w:space="0" w:color="BFBFBF" w:themeColor="background1" w:themeShade="BF"/>
+              <w:right w:val="single" w:sz="4" w:space="0" w:color="BFBFBF" w:themeColor="background1" w:themeShade="BF"/>
+            </w:tcBorders>
+            <w:hideMark/>
+          </w:tcPr>
+          <w:p>
+            <w:pPr>
+              <w:rPr>
+                <w:lang w:eastAsia="en-US"/>
+              </w:rPr>
+            </w:pPr>
+            <w:r>
+              <w:rPr>
+                <w:rFonts w:eastAsia="Arial"/>
+                <w:lang w:eastAsia="en-US"/>
+              </w:rPr>
+              <w:t>Pré-Condições:</w:t>
+            </w:r>
+          </w:p>
+        </w:tc>
+        <w:tc>
+          <w:tcPr>
+            <w:tcW w:w="4222" w:type="dxa"/>
+            <w:tcBorders>
+              <w:top w:val="single" w:sz="4" w:space="0" w:color="BFBFBF" w:themeColor="background1" w:themeShade="BF"/>
+              <w:left w:val="single" w:sz="4" w:space="0" w:color="BFBFBF" w:themeColor="background1" w:themeShade="BF"/>
+              <w:bottom w:val="single" w:sz="4" w:space="0" w:color="BFBFBF" w:themeColor="background1" w:themeShade="BF"/>
+              <w:right w:val="single" w:sz="4" w:space="0" w:color="BFBFBF" w:themeColor="background1" w:themeShade="BF"/>
+            </w:tcBorders>
+            <w:hideMark/>
+          </w:tcPr>
+          <w:p>
+            <w:pPr>
+              <w:rPr>
+                <w:lang w:eastAsia="en-US"/>
+              </w:rPr>
+            </w:pPr>
+            <w:r>
+              <w:rPr>
+                <w:lang w:eastAsia="en-US"/>
+              </w:rPr>
+              <w:t>Realizar autenticação com sucesso</w:t>
+            </w:r>
+          </w:p>
+        </w:tc>
+      </w:tr>
+      <w:tr>
+        <w:trPr>
+          <w:trHeight w:val="1"/>
+        </w:trPr>
+        <w:tc>
+          <w:tcPr>
+            <w:tcW w:w="4164" w:type="dxa"/>
+            <w:tcBorders>
+              <w:top w:val="single" w:sz="4" w:space="0" w:color="BFBFBF" w:themeColor="background1" w:themeShade="BF"/>
+              <w:left w:val="single" w:sz="4" w:space="0" w:color="BFBFBF" w:themeColor="background1" w:themeShade="BF"/>
+              <w:bottom w:val="single" w:sz="4" w:space="0" w:color="BFBFBF" w:themeColor="background1" w:themeShade="BF"/>
+              <w:right w:val="single" w:sz="4" w:space="0" w:color="BFBFBF" w:themeColor="background1" w:themeShade="BF"/>
+            </w:tcBorders>
+            <w:hideMark/>
+          </w:tcPr>
+          <w:p>
+            <w:pPr>
+              <w:rPr>
+                <w:lang w:eastAsia="en-US"/>
+              </w:rPr>
+            </w:pPr>
+            <w:r>
+              <w:rPr>
+                <w:rFonts w:eastAsia="Arial"/>
+                <w:lang w:eastAsia="en-US"/>
+              </w:rPr>
+              <w:t xml:space="preserve">Caminho normal: </w:t>
+            </w:r>
+          </w:p>
+        </w:tc>
+        <w:tc>
+          <w:tcPr>
+            <w:tcW w:w="4222" w:type="dxa"/>
+            <w:tcBorders>
+              <w:top w:val="single" w:sz="4" w:space="0" w:color="BFBFBF" w:themeColor="background1" w:themeShade="BF"/>
+              <w:left w:val="single" w:sz="4" w:space="0" w:color="BFBFBF" w:themeColor="background1" w:themeShade="BF"/>
+              <w:bottom w:val="single" w:sz="4" w:space="0" w:color="BFBFBF" w:themeColor="background1" w:themeShade="BF"/>
+              <w:right w:val="single" w:sz="4" w:space="0" w:color="BFBFBF" w:themeColor="background1" w:themeShade="BF"/>
+            </w:tcBorders>
+            <w:hideMark/>
+          </w:tcPr>
+          <w:p>
+            <w:pPr>
+              <w:rPr>
+                <w:szCs w:val="20"/>
+                <w:lang w:eastAsia="en-US"/>
+              </w:rPr>
+            </w:pPr>
+            <w:r>
+              <w:rPr>
+                <w:szCs w:val="20"/>
+                <w:lang w:eastAsia="en-US"/>
+              </w:rPr>
+              <w:t>1º - Aceder à plataforma</w:t>
+            </w:r>
+          </w:p>
+          <w:p>
+            <w:pPr>
+              <w:rPr>
+                <w:szCs w:val="20"/>
+                <w:lang w:eastAsia="en-US"/>
+              </w:rPr>
+            </w:pPr>
+            <w:r>
+              <w:rPr>
+                <w:szCs w:val="20"/>
+                <w:lang w:eastAsia="en-US"/>
+              </w:rPr>
+              <w:t>2º - Autenticar-se</w:t>
             </w:r>
           </w:p>
           <w:p>
@@ -2176,45 +2491,31 @@
                 <w:szCs w:val="20"/>
                 <w:lang w:eastAsia="en-US"/>
               </w:rPr>
-              <w:t>Clicar em Minhas Publicações</w:t>
-            </w:r>
-          </w:p>
-          <w:p>
-            <w:pPr>
-              <w:rPr>
-                <w:szCs w:val="20"/>
-                <w:lang w:eastAsia="en-US"/>
-              </w:rPr>
-            </w:pPr>
-            <w:r>
-              <w:rPr>
-                <w:szCs w:val="20"/>
-                <w:lang w:eastAsia="en-US"/>
-              </w:rPr>
-              <w:t xml:space="preserve">4º - </w:t>
-            </w:r>
-            <w:r>
-              <w:rPr>
-                <w:szCs w:val="20"/>
-                <w:lang w:eastAsia="en-US"/>
-              </w:rPr>
-              <w:t>Selecionar a publicação que se pretende eliminar</w:t>
-            </w:r>
-          </w:p>
-          <w:p>
-            <w:pPr>
-              <w:rPr>
-                <w:szCs w:val="20"/>
-                <w:lang w:eastAsia="en-US"/>
-              </w:rPr>
-            </w:pPr>
-            <w:r>
-              <w:rPr>
-                <w:szCs w:val="20"/>
-                <w:lang w:eastAsia="en-US"/>
-              </w:rPr>
-              <w:t>5º - Clicar em Eliminar</w:t>
-            </w:r>
+              <w:t>Procurar pelo utilizador que pretende adicionar</w:t>
+            </w:r>
+          </w:p>
+          <w:p>
+            <w:pPr>
+              <w:rPr>
+                <w:szCs w:val="20"/>
+                <w:lang w:eastAsia="en-US"/>
+              </w:rPr>
+            </w:pPr>
+            <w:r>
+              <w:rPr>
+                <w:szCs w:val="20"/>
+                <w:lang w:eastAsia="en-US"/>
+              </w:rPr>
+              <w:t>4º - Clicar em adicionar amigo</w:t>
+            </w:r>
+          </w:p>
+          <w:p>
+            <w:pPr>
+              <w:rPr>
+                <w:szCs w:val="20"/>
+                <w:lang w:eastAsia="en-US"/>
+              </w:rPr>
+            </w:pPr>
           </w:p>
         </w:tc>
       </w:tr>
@@ -2326,22 +2627,960 @@
               <w:rPr>
                 <w:lang w:eastAsia="en-US"/>
               </w:rPr>
-              <w:t>No caso de sucesso, o código da resposta do pedido de HTTP é 200 e</w:t>
-            </w:r>
-            <w:r>
-              <w:rPr>
-                <w:lang w:eastAsia="en-US"/>
-              </w:rPr>
-              <w:t xml:space="preserve"> a publicação é eliminada com sucesso</w:t>
-            </w:r>
-            <w:r>
-              <w:rPr>
-                <w:lang w:eastAsia="en-US"/>
-              </w:rPr>
-              <w:t>. Caso contrário, a resposta do pedido HTTP é 404</w:t>
-            </w:r>
-            <w:bookmarkStart w:id="0" w:name="_GoBack"/>
-            <w:bookmarkEnd w:id="0"/>
+              <w:t xml:space="preserve">No caso de sucesso, </w:t>
+            </w:r>
+            <w:r>
+              <w:rPr>
+                <w:lang w:eastAsia="en-US"/>
+              </w:rPr>
+              <w:t>é enviado um pedido de amizade ao outro utilizador.</w:t>
+            </w:r>
+          </w:p>
+        </w:tc>
+      </w:tr>
+    </w:tbl>
+    <w:p/>
+    <w:p/>
+    <w:p/>
+    <w:p/>
+    <w:p/>
+    <w:p>
+      <w:pPr>
+        <w:pStyle w:val="Ttulo2"/>
+        <w:rPr>
+          <w:sz w:val="32"/>
+          <w:szCs w:val="32"/>
+        </w:rPr>
+      </w:pPr>
+      <w:r>
+        <w:rPr>
+          <w:sz w:val="32"/>
+          <w:szCs w:val="32"/>
+        </w:rPr>
+        <w:lastRenderedPageBreak/>
+        <w:t>Remover</w:t>
+      </w:r>
+      <w:r>
+        <w:rPr>
+          <w:sz w:val="32"/>
+          <w:szCs w:val="32"/>
+        </w:rPr>
+        <w:t xml:space="preserve"> amigo</w:t>
+      </w:r>
+    </w:p>
+    <w:tbl>
+      <w:tblPr>
+        <w:tblStyle w:val="TabelacomGrelhaClara"/>
+        <w:tblW w:w="0" w:type="auto"/>
+        <w:tblInd w:w="0" w:type="dxa"/>
+        <w:tblLook w:val="04A0" w:firstRow="1" w:lastRow="0" w:firstColumn="1" w:lastColumn="0" w:noHBand="0" w:noVBand="1"/>
+      </w:tblPr>
+      <w:tblGrid>
+        <w:gridCol w:w="4164"/>
+        <w:gridCol w:w="4222"/>
+      </w:tblGrid>
+      <w:tr>
+        <w:trPr>
+          <w:trHeight w:val="1"/>
+        </w:trPr>
+        <w:tc>
+          <w:tcPr>
+            <w:tcW w:w="4164" w:type="dxa"/>
+            <w:tcBorders>
+              <w:top w:val="single" w:sz="4" w:space="0" w:color="BFBFBF" w:themeColor="background1" w:themeShade="BF"/>
+              <w:left w:val="single" w:sz="4" w:space="0" w:color="BFBFBF" w:themeColor="background1" w:themeShade="BF"/>
+              <w:bottom w:val="single" w:sz="4" w:space="0" w:color="BFBFBF" w:themeColor="background1" w:themeShade="BF"/>
+              <w:right w:val="single" w:sz="4" w:space="0" w:color="BFBFBF" w:themeColor="background1" w:themeShade="BF"/>
+            </w:tcBorders>
+          </w:tcPr>
+          <w:p>
+            <w:pPr>
+              <w:rPr>
+                <w:rFonts w:eastAsia="Arial"/>
+                <w:lang w:eastAsia="en-US"/>
+              </w:rPr>
+            </w:pPr>
+            <w:r>
+              <w:rPr>
+                <w:rFonts w:eastAsia="Arial"/>
+                <w:lang w:eastAsia="en-US"/>
+              </w:rPr>
+              <w:t xml:space="preserve">Descrição: </w:t>
+            </w:r>
+          </w:p>
+          <w:p>
+            <w:pPr>
+              <w:rPr>
+                <w:lang w:eastAsia="en-US"/>
+              </w:rPr>
+            </w:pPr>
+          </w:p>
+        </w:tc>
+        <w:tc>
+          <w:tcPr>
+            <w:tcW w:w="4222" w:type="dxa"/>
+            <w:tcBorders>
+              <w:top w:val="single" w:sz="4" w:space="0" w:color="BFBFBF" w:themeColor="background1" w:themeShade="BF"/>
+              <w:left w:val="single" w:sz="4" w:space="0" w:color="BFBFBF" w:themeColor="background1" w:themeShade="BF"/>
+              <w:bottom w:val="single" w:sz="4" w:space="0" w:color="BFBFBF" w:themeColor="background1" w:themeShade="BF"/>
+              <w:right w:val="single" w:sz="4" w:space="0" w:color="BFBFBF" w:themeColor="background1" w:themeShade="BF"/>
+            </w:tcBorders>
+            <w:hideMark/>
+          </w:tcPr>
+          <w:p>
+            <w:pPr>
+              <w:rPr>
+                <w:lang w:eastAsia="en-US"/>
+              </w:rPr>
+            </w:pPr>
+            <w:r>
+              <w:rPr>
+                <w:rFonts w:eastAsia="Arial"/>
+                <w:szCs w:val="20"/>
+                <w:lang w:eastAsia="en-US"/>
+              </w:rPr>
+              <w:t xml:space="preserve">Funcionalidade que permite ao utilizador </w:t>
+            </w:r>
+            <w:r>
+              <w:rPr>
+                <w:rFonts w:eastAsia="Arial"/>
+                <w:szCs w:val="20"/>
+                <w:lang w:eastAsia="en-US"/>
+              </w:rPr>
+              <w:t>remover</w:t>
+            </w:r>
+            <w:r>
+              <w:rPr>
+                <w:rFonts w:eastAsia="Arial"/>
+                <w:szCs w:val="20"/>
+                <w:lang w:eastAsia="en-US"/>
+              </w:rPr>
+              <w:t xml:space="preserve"> um outro utilizador </w:t>
+            </w:r>
+            <w:r>
+              <w:rPr>
+                <w:rFonts w:eastAsia="Arial"/>
+                <w:szCs w:val="20"/>
+                <w:lang w:eastAsia="en-US"/>
+              </w:rPr>
+              <w:t>da</w:t>
+            </w:r>
+            <w:r>
+              <w:rPr>
+                <w:rFonts w:eastAsia="Arial"/>
+                <w:szCs w:val="20"/>
+                <w:lang w:eastAsia="en-US"/>
+              </w:rPr>
+              <w:t xml:space="preserve"> sua lista de amigos.</w:t>
+            </w:r>
+          </w:p>
+        </w:tc>
+      </w:tr>
+      <w:tr>
+        <w:trPr>
+          <w:trHeight w:val="1"/>
+        </w:trPr>
+        <w:tc>
+          <w:tcPr>
+            <w:tcW w:w="4164" w:type="dxa"/>
+            <w:tcBorders>
+              <w:top w:val="single" w:sz="4" w:space="0" w:color="BFBFBF" w:themeColor="background1" w:themeShade="BF"/>
+              <w:left w:val="single" w:sz="4" w:space="0" w:color="BFBFBF" w:themeColor="background1" w:themeShade="BF"/>
+              <w:bottom w:val="single" w:sz="4" w:space="0" w:color="BFBFBF" w:themeColor="background1" w:themeShade="BF"/>
+              <w:right w:val="single" w:sz="4" w:space="0" w:color="BFBFBF" w:themeColor="background1" w:themeShade="BF"/>
+            </w:tcBorders>
+            <w:hideMark/>
+          </w:tcPr>
+          <w:p>
+            <w:pPr>
+              <w:rPr>
+                <w:lang w:eastAsia="en-US"/>
+              </w:rPr>
+            </w:pPr>
+            <w:r>
+              <w:rPr>
+                <w:rFonts w:eastAsia="Arial"/>
+                <w:lang w:eastAsia="en-US"/>
+              </w:rPr>
+              <w:t>Participantes:</w:t>
+            </w:r>
+          </w:p>
+        </w:tc>
+        <w:tc>
+          <w:tcPr>
+            <w:tcW w:w="4222" w:type="dxa"/>
+            <w:tcBorders>
+              <w:top w:val="single" w:sz="4" w:space="0" w:color="BFBFBF" w:themeColor="background1" w:themeShade="BF"/>
+              <w:left w:val="single" w:sz="4" w:space="0" w:color="BFBFBF" w:themeColor="background1" w:themeShade="BF"/>
+              <w:bottom w:val="single" w:sz="4" w:space="0" w:color="BFBFBF" w:themeColor="background1" w:themeShade="BF"/>
+              <w:right w:val="single" w:sz="4" w:space="0" w:color="BFBFBF" w:themeColor="background1" w:themeShade="BF"/>
+            </w:tcBorders>
+            <w:hideMark/>
+          </w:tcPr>
+          <w:p>
+            <w:pPr>
+              <w:rPr>
+                <w:lang w:eastAsia="en-US"/>
+              </w:rPr>
+            </w:pPr>
+            <w:r>
+              <w:rPr>
+                <w:rFonts w:eastAsia="Arial"/>
+                <w:lang w:eastAsia="en-US"/>
+              </w:rPr>
+              <w:t>Utilizadores</w:t>
+            </w:r>
+          </w:p>
+        </w:tc>
+      </w:tr>
+      <w:tr>
+        <w:trPr>
+          <w:trHeight w:val="1"/>
+        </w:trPr>
+        <w:tc>
+          <w:tcPr>
+            <w:tcW w:w="4164" w:type="dxa"/>
+            <w:tcBorders>
+              <w:top w:val="single" w:sz="4" w:space="0" w:color="BFBFBF" w:themeColor="background1" w:themeShade="BF"/>
+              <w:left w:val="single" w:sz="4" w:space="0" w:color="BFBFBF" w:themeColor="background1" w:themeShade="BF"/>
+              <w:bottom w:val="single" w:sz="4" w:space="0" w:color="BFBFBF" w:themeColor="background1" w:themeShade="BF"/>
+              <w:right w:val="single" w:sz="4" w:space="0" w:color="BFBFBF" w:themeColor="background1" w:themeShade="BF"/>
+            </w:tcBorders>
+            <w:hideMark/>
+          </w:tcPr>
+          <w:p>
+            <w:pPr>
+              <w:rPr>
+                <w:lang w:eastAsia="en-US"/>
+              </w:rPr>
+            </w:pPr>
+            <w:r>
+              <w:rPr>
+                <w:rFonts w:eastAsia="Arial"/>
+                <w:lang w:eastAsia="en-US"/>
+              </w:rPr>
+              <w:t>Pré-Condições:</w:t>
+            </w:r>
+          </w:p>
+        </w:tc>
+        <w:tc>
+          <w:tcPr>
+            <w:tcW w:w="4222" w:type="dxa"/>
+            <w:tcBorders>
+              <w:top w:val="single" w:sz="4" w:space="0" w:color="BFBFBF" w:themeColor="background1" w:themeShade="BF"/>
+              <w:left w:val="single" w:sz="4" w:space="0" w:color="BFBFBF" w:themeColor="background1" w:themeShade="BF"/>
+              <w:bottom w:val="single" w:sz="4" w:space="0" w:color="BFBFBF" w:themeColor="background1" w:themeShade="BF"/>
+              <w:right w:val="single" w:sz="4" w:space="0" w:color="BFBFBF" w:themeColor="background1" w:themeShade="BF"/>
+            </w:tcBorders>
+            <w:hideMark/>
+          </w:tcPr>
+          <w:p>
+            <w:pPr>
+              <w:rPr>
+                <w:lang w:eastAsia="en-US"/>
+              </w:rPr>
+            </w:pPr>
+            <w:r>
+              <w:rPr>
+                <w:lang w:eastAsia="en-US"/>
+              </w:rPr>
+              <w:t>Realizar autenticação com sucesso</w:t>
+            </w:r>
+          </w:p>
+        </w:tc>
+      </w:tr>
+      <w:tr>
+        <w:trPr>
+          <w:trHeight w:val="1"/>
+        </w:trPr>
+        <w:tc>
+          <w:tcPr>
+            <w:tcW w:w="4164" w:type="dxa"/>
+            <w:tcBorders>
+              <w:top w:val="single" w:sz="4" w:space="0" w:color="BFBFBF" w:themeColor="background1" w:themeShade="BF"/>
+              <w:left w:val="single" w:sz="4" w:space="0" w:color="BFBFBF" w:themeColor="background1" w:themeShade="BF"/>
+              <w:bottom w:val="single" w:sz="4" w:space="0" w:color="BFBFBF" w:themeColor="background1" w:themeShade="BF"/>
+              <w:right w:val="single" w:sz="4" w:space="0" w:color="BFBFBF" w:themeColor="background1" w:themeShade="BF"/>
+            </w:tcBorders>
+            <w:hideMark/>
+          </w:tcPr>
+          <w:p>
+            <w:pPr>
+              <w:rPr>
+                <w:lang w:eastAsia="en-US"/>
+              </w:rPr>
+            </w:pPr>
+            <w:r>
+              <w:rPr>
+                <w:rFonts w:eastAsia="Arial"/>
+                <w:lang w:eastAsia="en-US"/>
+              </w:rPr>
+              <w:t xml:space="preserve">Caminho normal: </w:t>
+            </w:r>
+          </w:p>
+        </w:tc>
+        <w:tc>
+          <w:tcPr>
+            <w:tcW w:w="4222" w:type="dxa"/>
+            <w:tcBorders>
+              <w:top w:val="single" w:sz="4" w:space="0" w:color="BFBFBF" w:themeColor="background1" w:themeShade="BF"/>
+              <w:left w:val="single" w:sz="4" w:space="0" w:color="BFBFBF" w:themeColor="background1" w:themeShade="BF"/>
+              <w:bottom w:val="single" w:sz="4" w:space="0" w:color="BFBFBF" w:themeColor="background1" w:themeShade="BF"/>
+              <w:right w:val="single" w:sz="4" w:space="0" w:color="BFBFBF" w:themeColor="background1" w:themeShade="BF"/>
+            </w:tcBorders>
+            <w:hideMark/>
+          </w:tcPr>
+          <w:p>
+            <w:pPr>
+              <w:rPr>
+                <w:szCs w:val="20"/>
+                <w:lang w:eastAsia="en-US"/>
+              </w:rPr>
+            </w:pPr>
+            <w:r>
+              <w:rPr>
+                <w:szCs w:val="20"/>
+                <w:lang w:eastAsia="en-US"/>
+              </w:rPr>
+              <w:t>1º - Aceder à plataforma</w:t>
+            </w:r>
+          </w:p>
+          <w:p>
+            <w:pPr>
+              <w:rPr>
+                <w:szCs w:val="20"/>
+                <w:lang w:eastAsia="en-US"/>
+              </w:rPr>
+            </w:pPr>
+            <w:r>
+              <w:rPr>
+                <w:szCs w:val="20"/>
+                <w:lang w:eastAsia="en-US"/>
+              </w:rPr>
+              <w:t>2º - Autenticar-se</w:t>
+            </w:r>
+          </w:p>
+          <w:p>
+            <w:pPr>
+              <w:rPr>
+                <w:szCs w:val="20"/>
+                <w:lang w:eastAsia="en-US"/>
+              </w:rPr>
+            </w:pPr>
+            <w:r>
+              <w:rPr>
+                <w:szCs w:val="20"/>
+                <w:lang w:eastAsia="en-US"/>
+              </w:rPr>
+              <w:t xml:space="preserve">3º - Procurar pelo utilizador que </w:t>
+            </w:r>
+            <w:r>
+              <w:rPr>
+                <w:szCs w:val="20"/>
+                <w:lang w:eastAsia="en-US"/>
+              </w:rPr>
+              <w:t xml:space="preserve">se </w:t>
+            </w:r>
+            <w:r>
+              <w:rPr>
+                <w:szCs w:val="20"/>
+                <w:lang w:eastAsia="en-US"/>
+              </w:rPr>
+              <w:t xml:space="preserve">pretende </w:t>
+            </w:r>
+            <w:r>
+              <w:rPr>
+                <w:szCs w:val="20"/>
+                <w:lang w:eastAsia="en-US"/>
+              </w:rPr>
+              <w:t>remover na lista de amigos</w:t>
+            </w:r>
+          </w:p>
+          <w:p>
+            <w:pPr>
+              <w:rPr>
+                <w:szCs w:val="20"/>
+                <w:lang w:eastAsia="en-US"/>
+              </w:rPr>
+            </w:pPr>
+            <w:r>
+              <w:rPr>
+                <w:szCs w:val="20"/>
+                <w:lang w:eastAsia="en-US"/>
+              </w:rPr>
+              <w:t xml:space="preserve">4º - Clicar em </w:t>
+            </w:r>
+            <w:r>
+              <w:rPr>
+                <w:szCs w:val="20"/>
+                <w:lang w:eastAsia="en-US"/>
+              </w:rPr>
+              <w:t>remover amigo</w:t>
+            </w:r>
+          </w:p>
+          <w:p>
+            <w:pPr>
+              <w:rPr>
+                <w:szCs w:val="20"/>
+                <w:lang w:eastAsia="en-US"/>
+              </w:rPr>
+            </w:pPr>
+          </w:p>
+        </w:tc>
+      </w:tr>
+      <w:tr>
+        <w:trPr>
+          <w:trHeight w:val="1"/>
+        </w:trPr>
+        <w:tc>
+          <w:tcPr>
+            <w:tcW w:w="4164" w:type="dxa"/>
+            <w:tcBorders>
+              <w:top w:val="single" w:sz="4" w:space="0" w:color="BFBFBF" w:themeColor="background1" w:themeShade="BF"/>
+              <w:left w:val="single" w:sz="4" w:space="0" w:color="BFBFBF" w:themeColor="background1" w:themeShade="BF"/>
+              <w:bottom w:val="single" w:sz="4" w:space="0" w:color="BFBFBF" w:themeColor="background1" w:themeShade="BF"/>
+              <w:right w:val="single" w:sz="4" w:space="0" w:color="BFBFBF" w:themeColor="background1" w:themeShade="BF"/>
+            </w:tcBorders>
+            <w:hideMark/>
+          </w:tcPr>
+          <w:p>
+            <w:pPr>
+              <w:rPr>
+                <w:lang w:eastAsia="en-US"/>
+              </w:rPr>
+            </w:pPr>
+            <w:r>
+              <w:rPr>
+                <w:rFonts w:eastAsia="Arial"/>
+                <w:lang w:eastAsia="en-US"/>
+              </w:rPr>
+              <w:t>Caminho alternativo:</w:t>
+            </w:r>
+          </w:p>
+        </w:tc>
+        <w:tc>
+          <w:tcPr>
+            <w:tcW w:w="4222" w:type="dxa"/>
+            <w:tcBorders>
+              <w:top w:val="single" w:sz="4" w:space="0" w:color="BFBFBF" w:themeColor="background1" w:themeShade="BF"/>
+              <w:left w:val="single" w:sz="4" w:space="0" w:color="BFBFBF" w:themeColor="background1" w:themeShade="BF"/>
+              <w:bottom w:val="single" w:sz="4" w:space="0" w:color="BFBFBF" w:themeColor="background1" w:themeShade="BF"/>
+              <w:right w:val="single" w:sz="4" w:space="0" w:color="BFBFBF" w:themeColor="background1" w:themeShade="BF"/>
+            </w:tcBorders>
+            <w:hideMark/>
+          </w:tcPr>
+          <w:p>
+            <w:pPr>
+              <w:rPr>
+                <w:lang w:eastAsia="en-US"/>
+              </w:rPr>
+            </w:pPr>
+            <w:r>
+              <w:rPr>
+                <w:rFonts w:eastAsia="Arial"/>
+                <w:lang w:eastAsia="en-US"/>
+              </w:rPr>
+              <w:t>-</w:t>
+            </w:r>
+          </w:p>
+        </w:tc>
+      </w:tr>
+      <w:tr>
+        <w:trPr>
+          <w:trHeight w:val="1"/>
+        </w:trPr>
+        <w:tc>
+          <w:tcPr>
+            <w:tcW w:w="4164" w:type="dxa"/>
+            <w:tcBorders>
+              <w:top w:val="single" w:sz="4" w:space="0" w:color="BFBFBF" w:themeColor="background1" w:themeShade="BF"/>
+              <w:left w:val="single" w:sz="4" w:space="0" w:color="BFBFBF" w:themeColor="background1" w:themeShade="BF"/>
+              <w:bottom w:val="single" w:sz="4" w:space="0" w:color="BFBFBF" w:themeColor="background1" w:themeShade="BF"/>
+              <w:right w:val="single" w:sz="4" w:space="0" w:color="BFBFBF" w:themeColor="background1" w:themeShade="BF"/>
+            </w:tcBorders>
+            <w:hideMark/>
+          </w:tcPr>
+          <w:p>
+            <w:pPr>
+              <w:rPr>
+                <w:lang w:eastAsia="en-US"/>
+              </w:rPr>
+            </w:pPr>
+            <w:r>
+              <w:rPr>
+                <w:rFonts w:eastAsia="Arial"/>
+                <w:lang w:eastAsia="en-US"/>
+              </w:rPr>
+              <w:t>Pós-Condições:</w:t>
+            </w:r>
+          </w:p>
+        </w:tc>
+        <w:tc>
+          <w:tcPr>
+            <w:tcW w:w="4222" w:type="dxa"/>
+            <w:tcBorders>
+              <w:top w:val="single" w:sz="4" w:space="0" w:color="BFBFBF" w:themeColor="background1" w:themeShade="BF"/>
+              <w:left w:val="single" w:sz="4" w:space="0" w:color="BFBFBF" w:themeColor="background1" w:themeShade="BF"/>
+              <w:bottom w:val="single" w:sz="4" w:space="0" w:color="BFBFBF" w:themeColor="background1" w:themeShade="BF"/>
+              <w:right w:val="single" w:sz="4" w:space="0" w:color="BFBFBF" w:themeColor="background1" w:themeShade="BF"/>
+            </w:tcBorders>
+            <w:hideMark/>
+          </w:tcPr>
+          <w:p>
+            <w:pPr>
+              <w:rPr>
+                <w:lang w:eastAsia="en-US"/>
+              </w:rPr>
+            </w:pPr>
+            <w:r>
+              <w:rPr>
+                <w:lang w:eastAsia="en-US"/>
+              </w:rPr>
+              <w:t>No caso de sucesso,</w:t>
+            </w:r>
+            <w:r>
+              <w:rPr>
+                <w:lang w:eastAsia="en-US"/>
+              </w:rPr>
+              <w:t xml:space="preserve"> é removido o utilizador da lista de amigos</w:t>
+            </w:r>
+            <w:r>
+              <w:rPr>
+                <w:lang w:eastAsia="en-US"/>
+              </w:rPr>
+              <w:t>.</w:t>
+            </w:r>
+          </w:p>
+        </w:tc>
+      </w:tr>
+    </w:tbl>
+    <w:p/>
+    <w:p>
+      <w:pPr>
+        <w:pStyle w:val="Ttulo2"/>
+        <w:rPr>
+          <w:sz w:val="32"/>
+          <w:szCs w:val="32"/>
+        </w:rPr>
+      </w:pPr>
+      <w:r>
+        <w:rPr>
+          <w:sz w:val="32"/>
+          <w:szCs w:val="32"/>
+        </w:rPr>
+        <w:t>Lista amigos</w:t>
+      </w:r>
+    </w:p>
+    <w:tbl>
+      <w:tblPr>
+        <w:tblStyle w:val="TabelacomGrelhaClara"/>
+        <w:tblW w:w="0" w:type="auto"/>
+        <w:tblInd w:w="0" w:type="dxa"/>
+        <w:tblLook w:val="04A0" w:firstRow="1" w:lastRow="0" w:firstColumn="1" w:lastColumn="0" w:noHBand="0" w:noVBand="1"/>
+      </w:tblPr>
+      <w:tblGrid>
+        <w:gridCol w:w="4164"/>
+        <w:gridCol w:w="4222"/>
+      </w:tblGrid>
+      <w:tr>
+        <w:trPr>
+          <w:trHeight w:val="1"/>
+        </w:trPr>
+        <w:tc>
+          <w:tcPr>
+            <w:tcW w:w="4164" w:type="dxa"/>
+            <w:tcBorders>
+              <w:top w:val="single" w:sz="4" w:space="0" w:color="BFBFBF" w:themeColor="background1" w:themeShade="BF"/>
+              <w:left w:val="single" w:sz="4" w:space="0" w:color="BFBFBF" w:themeColor="background1" w:themeShade="BF"/>
+              <w:bottom w:val="single" w:sz="4" w:space="0" w:color="BFBFBF" w:themeColor="background1" w:themeShade="BF"/>
+              <w:right w:val="single" w:sz="4" w:space="0" w:color="BFBFBF" w:themeColor="background1" w:themeShade="BF"/>
+            </w:tcBorders>
+          </w:tcPr>
+          <w:p>
+            <w:pPr>
+              <w:rPr>
+                <w:rFonts w:eastAsia="Arial"/>
+                <w:lang w:eastAsia="en-US"/>
+              </w:rPr>
+            </w:pPr>
+            <w:r>
+              <w:rPr>
+                <w:rFonts w:eastAsia="Arial"/>
+                <w:lang w:eastAsia="en-US"/>
+              </w:rPr>
+              <w:t xml:space="preserve">Descrição: </w:t>
+            </w:r>
+          </w:p>
+          <w:p>
+            <w:pPr>
+              <w:rPr>
+                <w:lang w:eastAsia="en-US"/>
+              </w:rPr>
+            </w:pPr>
+          </w:p>
+        </w:tc>
+        <w:tc>
+          <w:tcPr>
+            <w:tcW w:w="4222" w:type="dxa"/>
+            <w:tcBorders>
+              <w:top w:val="single" w:sz="4" w:space="0" w:color="BFBFBF" w:themeColor="background1" w:themeShade="BF"/>
+              <w:left w:val="single" w:sz="4" w:space="0" w:color="BFBFBF" w:themeColor="background1" w:themeShade="BF"/>
+              <w:bottom w:val="single" w:sz="4" w:space="0" w:color="BFBFBF" w:themeColor="background1" w:themeShade="BF"/>
+              <w:right w:val="single" w:sz="4" w:space="0" w:color="BFBFBF" w:themeColor="background1" w:themeShade="BF"/>
+            </w:tcBorders>
+            <w:hideMark/>
+          </w:tcPr>
+          <w:p>
+            <w:pPr>
+              <w:rPr>
+                <w:lang w:eastAsia="en-US"/>
+              </w:rPr>
+            </w:pPr>
+            <w:r>
+              <w:rPr>
+                <w:rFonts w:eastAsia="Arial"/>
+                <w:szCs w:val="20"/>
+                <w:lang w:eastAsia="en-US"/>
+              </w:rPr>
+              <w:t xml:space="preserve">Funcionalidade que permite ao utilizador </w:t>
+            </w:r>
+            <w:r>
+              <w:rPr>
+                <w:rFonts w:eastAsia="Arial"/>
+                <w:szCs w:val="20"/>
+                <w:lang w:eastAsia="en-US"/>
+              </w:rPr>
+              <w:t>aceder à sua lista de amigos.</w:t>
+            </w:r>
+          </w:p>
+        </w:tc>
+      </w:tr>
+      <w:tr>
+        <w:trPr>
+          <w:trHeight w:val="1"/>
+        </w:trPr>
+        <w:tc>
+          <w:tcPr>
+            <w:tcW w:w="4164" w:type="dxa"/>
+            <w:tcBorders>
+              <w:top w:val="single" w:sz="4" w:space="0" w:color="BFBFBF" w:themeColor="background1" w:themeShade="BF"/>
+              <w:left w:val="single" w:sz="4" w:space="0" w:color="BFBFBF" w:themeColor="background1" w:themeShade="BF"/>
+              <w:bottom w:val="single" w:sz="4" w:space="0" w:color="BFBFBF" w:themeColor="background1" w:themeShade="BF"/>
+              <w:right w:val="single" w:sz="4" w:space="0" w:color="BFBFBF" w:themeColor="background1" w:themeShade="BF"/>
+            </w:tcBorders>
+            <w:hideMark/>
+          </w:tcPr>
+          <w:p>
+            <w:pPr>
+              <w:rPr>
+                <w:lang w:eastAsia="en-US"/>
+              </w:rPr>
+            </w:pPr>
+            <w:r>
+              <w:rPr>
+                <w:rFonts w:eastAsia="Arial"/>
+                <w:lang w:eastAsia="en-US"/>
+              </w:rPr>
+              <w:t>Participantes:</w:t>
+            </w:r>
+          </w:p>
+        </w:tc>
+        <w:tc>
+          <w:tcPr>
+            <w:tcW w:w="4222" w:type="dxa"/>
+            <w:tcBorders>
+              <w:top w:val="single" w:sz="4" w:space="0" w:color="BFBFBF" w:themeColor="background1" w:themeShade="BF"/>
+              <w:left w:val="single" w:sz="4" w:space="0" w:color="BFBFBF" w:themeColor="background1" w:themeShade="BF"/>
+              <w:bottom w:val="single" w:sz="4" w:space="0" w:color="BFBFBF" w:themeColor="background1" w:themeShade="BF"/>
+              <w:right w:val="single" w:sz="4" w:space="0" w:color="BFBFBF" w:themeColor="background1" w:themeShade="BF"/>
+            </w:tcBorders>
+            <w:hideMark/>
+          </w:tcPr>
+          <w:p>
+            <w:pPr>
+              <w:rPr>
+                <w:lang w:eastAsia="en-US"/>
+              </w:rPr>
+            </w:pPr>
+            <w:r>
+              <w:rPr>
+                <w:rFonts w:eastAsia="Arial"/>
+                <w:lang w:eastAsia="en-US"/>
+              </w:rPr>
+              <w:t>Utilizadores</w:t>
+            </w:r>
+          </w:p>
+        </w:tc>
+        <w:bookmarkStart w:id="0" w:name="_GoBack"/>
+        <w:bookmarkEnd w:id="0"/>
+      </w:tr>
+      <w:tr>
+        <w:trPr>
+          <w:trHeight w:val="1"/>
+        </w:trPr>
+        <w:tc>
+          <w:tcPr>
+            <w:tcW w:w="4164" w:type="dxa"/>
+            <w:tcBorders>
+              <w:top w:val="single" w:sz="4" w:space="0" w:color="BFBFBF" w:themeColor="background1" w:themeShade="BF"/>
+              <w:left w:val="single" w:sz="4" w:space="0" w:color="BFBFBF" w:themeColor="background1" w:themeShade="BF"/>
+              <w:bottom w:val="single" w:sz="4" w:space="0" w:color="BFBFBF" w:themeColor="background1" w:themeShade="BF"/>
+              <w:right w:val="single" w:sz="4" w:space="0" w:color="BFBFBF" w:themeColor="background1" w:themeShade="BF"/>
+            </w:tcBorders>
+            <w:hideMark/>
+          </w:tcPr>
+          <w:p>
+            <w:pPr>
+              <w:rPr>
+                <w:lang w:eastAsia="en-US"/>
+              </w:rPr>
+            </w:pPr>
+            <w:r>
+              <w:rPr>
+                <w:rFonts w:eastAsia="Arial"/>
+                <w:lang w:eastAsia="en-US"/>
+              </w:rPr>
+              <w:t>Pré-Condições:</w:t>
+            </w:r>
+          </w:p>
+        </w:tc>
+        <w:tc>
+          <w:tcPr>
+            <w:tcW w:w="4222" w:type="dxa"/>
+            <w:tcBorders>
+              <w:top w:val="single" w:sz="4" w:space="0" w:color="BFBFBF" w:themeColor="background1" w:themeShade="BF"/>
+              <w:left w:val="single" w:sz="4" w:space="0" w:color="BFBFBF" w:themeColor="background1" w:themeShade="BF"/>
+              <w:bottom w:val="single" w:sz="4" w:space="0" w:color="BFBFBF" w:themeColor="background1" w:themeShade="BF"/>
+              <w:right w:val="single" w:sz="4" w:space="0" w:color="BFBFBF" w:themeColor="background1" w:themeShade="BF"/>
+            </w:tcBorders>
+            <w:hideMark/>
+          </w:tcPr>
+          <w:p>
+            <w:pPr>
+              <w:rPr>
+                <w:lang w:eastAsia="en-US"/>
+              </w:rPr>
+            </w:pPr>
+            <w:r>
+              <w:rPr>
+                <w:lang w:eastAsia="en-US"/>
+              </w:rPr>
+              <w:t>Realizar autenticação com sucesso</w:t>
+            </w:r>
+          </w:p>
+        </w:tc>
+      </w:tr>
+      <w:tr>
+        <w:trPr>
+          <w:trHeight w:val="1"/>
+        </w:trPr>
+        <w:tc>
+          <w:tcPr>
+            <w:tcW w:w="4164" w:type="dxa"/>
+            <w:tcBorders>
+              <w:top w:val="single" w:sz="4" w:space="0" w:color="BFBFBF" w:themeColor="background1" w:themeShade="BF"/>
+              <w:left w:val="single" w:sz="4" w:space="0" w:color="BFBFBF" w:themeColor="background1" w:themeShade="BF"/>
+              <w:bottom w:val="single" w:sz="4" w:space="0" w:color="BFBFBF" w:themeColor="background1" w:themeShade="BF"/>
+              <w:right w:val="single" w:sz="4" w:space="0" w:color="BFBFBF" w:themeColor="background1" w:themeShade="BF"/>
+            </w:tcBorders>
+            <w:hideMark/>
+          </w:tcPr>
+          <w:p>
+            <w:pPr>
+              <w:rPr>
+                <w:lang w:eastAsia="en-US"/>
+              </w:rPr>
+            </w:pPr>
+            <w:r>
+              <w:rPr>
+                <w:rFonts w:eastAsia="Arial"/>
+                <w:lang w:eastAsia="en-US"/>
+              </w:rPr>
+              <w:t xml:space="preserve">Caminho normal: </w:t>
+            </w:r>
+          </w:p>
+        </w:tc>
+        <w:tc>
+          <w:tcPr>
+            <w:tcW w:w="4222" w:type="dxa"/>
+            <w:tcBorders>
+              <w:top w:val="single" w:sz="4" w:space="0" w:color="BFBFBF" w:themeColor="background1" w:themeShade="BF"/>
+              <w:left w:val="single" w:sz="4" w:space="0" w:color="BFBFBF" w:themeColor="background1" w:themeShade="BF"/>
+              <w:bottom w:val="single" w:sz="4" w:space="0" w:color="BFBFBF" w:themeColor="background1" w:themeShade="BF"/>
+              <w:right w:val="single" w:sz="4" w:space="0" w:color="BFBFBF" w:themeColor="background1" w:themeShade="BF"/>
+            </w:tcBorders>
+            <w:hideMark/>
+          </w:tcPr>
+          <w:p>
+            <w:pPr>
+              <w:rPr>
+                <w:szCs w:val="20"/>
+                <w:lang w:eastAsia="en-US"/>
+              </w:rPr>
+            </w:pPr>
+            <w:r>
+              <w:rPr>
+                <w:szCs w:val="20"/>
+                <w:lang w:eastAsia="en-US"/>
+              </w:rPr>
+              <w:t>1º - Aceder à plataforma</w:t>
+            </w:r>
+          </w:p>
+          <w:p>
+            <w:pPr>
+              <w:rPr>
+                <w:szCs w:val="20"/>
+                <w:lang w:eastAsia="en-US"/>
+              </w:rPr>
+            </w:pPr>
+            <w:r>
+              <w:rPr>
+                <w:szCs w:val="20"/>
+                <w:lang w:eastAsia="en-US"/>
+              </w:rPr>
+              <w:t>2º - Autenticar-se</w:t>
+            </w:r>
+          </w:p>
+          <w:p>
+            <w:pPr>
+              <w:rPr>
+                <w:szCs w:val="20"/>
+                <w:lang w:eastAsia="en-US"/>
+              </w:rPr>
+            </w:pPr>
+            <w:r>
+              <w:rPr>
+                <w:szCs w:val="20"/>
+                <w:lang w:eastAsia="en-US"/>
+              </w:rPr>
+              <w:t xml:space="preserve">3º - </w:t>
+            </w:r>
+            <w:r>
+              <w:rPr>
+                <w:szCs w:val="20"/>
+                <w:lang w:eastAsia="en-US"/>
+              </w:rPr>
+              <w:t>Aceder à lista de amigos</w:t>
+            </w:r>
+          </w:p>
+        </w:tc>
+      </w:tr>
+      <w:tr>
+        <w:trPr>
+          <w:trHeight w:val="1"/>
+        </w:trPr>
+        <w:tc>
+          <w:tcPr>
+            <w:tcW w:w="4164" w:type="dxa"/>
+            <w:tcBorders>
+              <w:top w:val="single" w:sz="4" w:space="0" w:color="BFBFBF" w:themeColor="background1" w:themeShade="BF"/>
+              <w:left w:val="single" w:sz="4" w:space="0" w:color="BFBFBF" w:themeColor="background1" w:themeShade="BF"/>
+              <w:bottom w:val="single" w:sz="4" w:space="0" w:color="BFBFBF" w:themeColor="background1" w:themeShade="BF"/>
+              <w:right w:val="single" w:sz="4" w:space="0" w:color="BFBFBF" w:themeColor="background1" w:themeShade="BF"/>
+            </w:tcBorders>
+            <w:hideMark/>
+          </w:tcPr>
+          <w:p>
+            <w:pPr>
+              <w:rPr>
+                <w:lang w:eastAsia="en-US"/>
+              </w:rPr>
+            </w:pPr>
+            <w:r>
+              <w:rPr>
+                <w:rFonts w:eastAsia="Arial"/>
+                <w:lang w:eastAsia="en-US"/>
+              </w:rPr>
+              <w:t>Caminho alternativo:</w:t>
+            </w:r>
+          </w:p>
+        </w:tc>
+        <w:tc>
+          <w:tcPr>
+            <w:tcW w:w="4222" w:type="dxa"/>
+            <w:tcBorders>
+              <w:top w:val="single" w:sz="4" w:space="0" w:color="BFBFBF" w:themeColor="background1" w:themeShade="BF"/>
+              <w:left w:val="single" w:sz="4" w:space="0" w:color="BFBFBF" w:themeColor="background1" w:themeShade="BF"/>
+              <w:bottom w:val="single" w:sz="4" w:space="0" w:color="BFBFBF" w:themeColor="background1" w:themeShade="BF"/>
+              <w:right w:val="single" w:sz="4" w:space="0" w:color="BFBFBF" w:themeColor="background1" w:themeShade="BF"/>
+            </w:tcBorders>
+            <w:hideMark/>
+          </w:tcPr>
+          <w:p>
+            <w:pPr>
+              <w:rPr>
+                <w:lang w:eastAsia="en-US"/>
+              </w:rPr>
+            </w:pPr>
+            <w:r>
+              <w:rPr>
+                <w:rFonts w:eastAsia="Arial"/>
+                <w:lang w:eastAsia="en-US"/>
+              </w:rPr>
+              <w:t>-</w:t>
+            </w:r>
+          </w:p>
+        </w:tc>
+      </w:tr>
+      <w:tr>
+        <w:trPr>
+          <w:trHeight w:val="1"/>
+        </w:trPr>
+        <w:tc>
+          <w:tcPr>
+            <w:tcW w:w="4164" w:type="dxa"/>
+            <w:tcBorders>
+              <w:top w:val="single" w:sz="4" w:space="0" w:color="BFBFBF" w:themeColor="background1" w:themeShade="BF"/>
+              <w:left w:val="single" w:sz="4" w:space="0" w:color="BFBFBF" w:themeColor="background1" w:themeShade="BF"/>
+              <w:bottom w:val="single" w:sz="4" w:space="0" w:color="BFBFBF" w:themeColor="background1" w:themeShade="BF"/>
+              <w:right w:val="single" w:sz="4" w:space="0" w:color="BFBFBF" w:themeColor="background1" w:themeShade="BF"/>
+            </w:tcBorders>
+            <w:hideMark/>
+          </w:tcPr>
+          <w:p>
+            <w:pPr>
+              <w:rPr>
+                <w:lang w:eastAsia="en-US"/>
+              </w:rPr>
+            </w:pPr>
+            <w:r>
+              <w:rPr>
+                <w:rFonts w:eastAsia="Arial"/>
+                <w:lang w:eastAsia="en-US"/>
+              </w:rPr>
+              <w:t>Pós-Condições:</w:t>
+            </w:r>
+          </w:p>
+        </w:tc>
+        <w:tc>
+          <w:tcPr>
+            <w:tcW w:w="4222" w:type="dxa"/>
+            <w:tcBorders>
+              <w:top w:val="single" w:sz="4" w:space="0" w:color="BFBFBF" w:themeColor="background1" w:themeShade="BF"/>
+              <w:left w:val="single" w:sz="4" w:space="0" w:color="BFBFBF" w:themeColor="background1" w:themeShade="BF"/>
+              <w:bottom w:val="single" w:sz="4" w:space="0" w:color="BFBFBF" w:themeColor="background1" w:themeShade="BF"/>
+              <w:right w:val="single" w:sz="4" w:space="0" w:color="BFBFBF" w:themeColor="background1" w:themeShade="BF"/>
+            </w:tcBorders>
+            <w:hideMark/>
+          </w:tcPr>
+          <w:p>
+            <w:pPr>
+              <w:rPr>
+                <w:lang w:eastAsia="en-US"/>
+              </w:rPr>
+            </w:pPr>
+            <w:r>
+              <w:rPr>
+                <w:lang w:eastAsia="en-US"/>
+              </w:rPr>
+              <w:t>No caso de sucesso, é</w:t>
+            </w:r>
+            <w:r>
+              <w:rPr>
+                <w:lang w:eastAsia="en-US"/>
+              </w:rPr>
+              <w:t xml:space="preserve"> apresentada uma lista contendo os utilizadores amigos do utilizador requisitante</w:t>
+            </w:r>
             <w:r>
               <w:rPr>
                 <w:lang w:eastAsia="en-US"/>

</xml_diff>